<commit_message>
create one web server with experss and use react for front
</commit_message>
<xml_diff>
--- a/NodeJS/Text Document/Part1.docx
+++ b/NodeJS/Text Document/Part1.docx
@@ -53,28 +53,298 @@
           <w:lang w:bidi="fa-IR"/>
         </w:rPr>
       </w:pPr>
-      <w:proofErr w:type="gramStart"/>
-      <w:r>
-        <w:rPr>
-          <w:lang w:bidi="fa-IR"/>
-        </w:rPr>
-        <w:t>Dom :</w:t>
-      </w:r>
-      <w:proofErr w:type="gramEnd"/>
-      <w:r>
-        <w:rPr>
-          <w:lang w:bidi="fa-IR"/>
-        </w:rPr>
-        <w:t xml:space="preserve"> document object model</w:t>
-      </w:r>
-    </w:p>
-    <w:p>
-      <w:pPr>
-        <w:bidi/>
-        <w:rPr>
-          <w:lang w:bidi="fa-IR"/>
-        </w:rPr>
-      </w:pPr>
+      <w:r>
+        <w:rPr>
+          <w:lang w:bidi="fa-IR"/>
+        </w:rPr>
+        <w:t>Dom : document object model</w:t>
+      </w:r>
+    </w:p>
+    <w:p>
+      <w:pPr>
+        <w:bidi/>
+        <w:rPr>
+          <w:lang w:bidi="fa-IR"/>
+        </w:rPr>
+      </w:pPr>
+      <w:r>
+        <w:rPr>
+          <w:lang w:bidi="fa-IR"/>
+        </w:rPr>
+        <w:t xml:space="preserve">Node package management = </w:t>
+      </w:r>
+      <w:proofErr w:type="spellStart"/>
+      <w:r>
+        <w:rPr>
+          <w:lang w:bidi="fa-IR"/>
+        </w:rPr>
+        <w:t>npm</w:t>
+      </w:r>
+      <w:proofErr w:type="spellEnd"/>
+    </w:p>
+    <w:p>
+      <w:pPr>
+        <w:bidi/>
+        <w:rPr>
+          <w:lang w:bidi="fa-IR"/>
+        </w:rPr>
+      </w:pPr>
+    </w:p>
+    <w:p>
+      <w:pPr>
+        <w:bidi/>
+        <w:rPr>
+          <w:lang w:bidi="fa-IR"/>
+        </w:rPr>
+      </w:pPr>
+      <w:r>
+        <w:rPr>
+          <w:lang w:bidi="fa-IR"/>
+        </w:rPr>
+        <w:t>Film 6</w:t>
+      </w:r>
+    </w:p>
+    <w:p>
+      <w:pPr>
+        <w:bidi/>
+        <w:rPr>
+          <w:rtl/>
+          <w:lang w:bidi="fa-IR"/>
+        </w:rPr>
+      </w:pPr>
+      <w:r>
+        <w:rPr>
+          <w:lang w:bidi="fa-IR"/>
+        </w:rPr>
+        <w:t xml:space="preserve"> </w:t>
+      </w:r>
+      <w:r>
+        <w:rPr>
+          <w:rFonts w:hint="cs"/>
+          <w:rtl/>
+          <w:lang w:bidi="fa-IR"/>
+        </w:rPr>
+        <w:t xml:space="preserve">پروژه را سعی کنیم  که به صورت ماژول بندی شده درست کنیم </w:t>
+      </w:r>
+    </w:p>
+    <w:p>
+      <w:pPr>
+        <w:bidi/>
+        <w:rPr>
+          <w:rtl/>
+          <w:lang w:bidi="fa-IR"/>
+        </w:rPr>
+      </w:pPr>
+      <w:r>
+        <w:rPr>
+          <w:rFonts w:hint="cs"/>
+          <w:rtl/>
+          <w:lang w:bidi="fa-IR"/>
+        </w:rPr>
+        <w:t xml:space="preserve">به دلیل این که خوانایی کد بالا میره </w:t>
+      </w:r>
+    </w:p>
+    <w:p>
+      <w:pPr>
+        <w:bidi/>
+        <w:rPr>
+          <w:rtl/>
+          <w:lang w:bidi="fa-IR"/>
+        </w:rPr>
+      </w:pPr>
+      <w:r>
+        <w:rPr>
+          <w:rFonts w:hint="cs"/>
+          <w:rtl/>
+          <w:lang w:bidi="fa-IR"/>
+        </w:rPr>
+        <w:t>و پروژه به قسمت های کوچک تر تقسیم میشه و قابل مدیریت تر میشه و بهتر میشه اون را توسعه داد</w:t>
+      </w:r>
+    </w:p>
+    <w:p>
+      <w:pPr>
+        <w:bidi/>
+        <w:rPr>
+          <w:rtl/>
+          <w:lang w:bidi="fa-IR"/>
+        </w:rPr>
+      </w:pPr>
+    </w:p>
+    <w:p>
+      <w:pPr>
+        <w:bidi/>
+        <w:rPr>
+          <w:rtl/>
+          <w:lang w:bidi="fa-IR"/>
+        </w:rPr>
+      </w:pPr>
+      <w:r>
+        <w:rPr>
+          <w:rFonts w:hint="cs"/>
+          <w:rtl/>
+          <w:lang w:bidi="fa-IR"/>
+        </w:rPr>
+        <w:t xml:space="preserve">نکته : پکیج هایی که توسط </w:t>
+      </w:r>
+      <w:proofErr w:type="spellStart"/>
+      <w:r>
+        <w:rPr>
+          <w:lang w:bidi="fa-IR"/>
+        </w:rPr>
+        <w:t>npm</w:t>
+      </w:r>
+      <w:proofErr w:type="spellEnd"/>
+      <w:r>
+        <w:rPr>
+          <w:lang w:bidi="fa-IR"/>
+        </w:rPr>
+        <w:t xml:space="preserve"> </w:t>
+      </w:r>
+      <w:r>
+        <w:rPr>
+          <w:rFonts w:hint="cs"/>
+          <w:rtl/>
+          <w:lang w:bidi="fa-IR"/>
+        </w:rPr>
+        <w:t xml:space="preserve"> هم نصب میکنیم اون ها هم ماژول به حساب میاد </w:t>
+      </w:r>
+    </w:p>
+    <w:p>
+      <w:pPr>
+        <w:bidi/>
+        <w:rPr>
+          <w:rtl/>
+          <w:lang w:bidi="fa-IR"/>
+        </w:rPr>
+      </w:pPr>
+      <w:r>
+        <w:rPr>
+          <w:rFonts w:hint="cs"/>
+          <w:rtl/>
+          <w:lang w:bidi="fa-IR"/>
+        </w:rPr>
+        <w:t xml:space="preserve">ماژول های </w:t>
+      </w:r>
+      <w:r>
+        <w:rPr>
+          <w:lang w:bidi="fa-IR"/>
+        </w:rPr>
+        <w:t xml:space="preserve">built in  </w:t>
+      </w:r>
+      <w:r>
+        <w:rPr>
+          <w:rFonts w:hint="cs"/>
+          <w:rtl/>
+          <w:lang w:bidi="fa-IR"/>
+        </w:rPr>
+        <w:t xml:space="preserve"> هم داریم که خود </w:t>
+      </w:r>
+      <w:proofErr w:type="spellStart"/>
+      <w:r>
+        <w:rPr>
+          <w:lang w:bidi="fa-IR"/>
+        </w:rPr>
+        <w:t>npm</w:t>
+      </w:r>
+      <w:proofErr w:type="spellEnd"/>
+      <w:r>
+        <w:rPr>
+          <w:lang w:bidi="fa-IR"/>
+        </w:rPr>
+        <w:t xml:space="preserve"> </w:t>
+      </w:r>
+      <w:r>
+        <w:rPr>
+          <w:rFonts w:hint="cs"/>
+          <w:rtl/>
+          <w:lang w:bidi="fa-IR"/>
+        </w:rPr>
+        <w:t xml:space="preserve"> درون خودش داره </w:t>
+      </w:r>
+    </w:p>
+    <w:p>
+      <w:pPr>
+        <w:bidi/>
+        <w:rPr>
+          <w:rFonts w:hint="cs"/>
+          <w:lang w:bidi="fa-IR"/>
+        </w:rPr>
+      </w:pPr>
+      <w:r>
+        <w:rPr>
+          <w:rFonts w:hint="cs"/>
+          <w:rtl/>
+          <w:lang w:bidi="fa-IR"/>
+        </w:rPr>
+        <w:t xml:space="preserve">ماژول دستی هم داریم که توسط خودمون نوشته شده </w:t>
+      </w:r>
+    </w:p>
+    <w:p>
+      <w:pPr>
+        <w:bidi/>
+        <w:rPr>
+          <w:rtl/>
+          <w:lang w:bidi="fa-IR"/>
+        </w:rPr>
+      </w:pPr>
+      <w:r>
+        <w:rPr>
+          <w:lang w:bidi="fa-IR"/>
+        </w:rPr>
+        <w:t xml:space="preserve">Entry point </w:t>
+      </w:r>
+      <w:r>
+        <w:rPr>
+          <w:rFonts w:hint="cs"/>
+          <w:rtl/>
+          <w:lang w:bidi="fa-IR"/>
+        </w:rPr>
+        <w:t xml:space="preserve"> : به جایی گفته میشه که کد ما درون ران میشه </w:t>
+      </w:r>
+    </w:p>
+    <w:p>
+      <w:pPr>
+        <w:bidi/>
+        <w:rPr>
+          <w:rFonts w:hint="cs"/>
+          <w:rtl/>
+          <w:lang w:bidi="fa-IR"/>
+        </w:rPr>
+      </w:pPr>
+    </w:p>
+    <w:p>
+      <w:pPr>
+        <w:bidi/>
+        <w:rPr>
+          <w:rFonts w:hint="cs"/>
+          <w:rtl/>
+          <w:lang w:bidi="fa-IR"/>
+        </w:rPr>
+      </w:pPr>
+      <w:r>
+        <w:rPr>
+          <w:rtl/>
+        </w:rPr>
+        <w:t>در برنامه‌نویسی، اصطلاح "رپ</w:t>
+      </w:r>
+      <w:r>
+        <w:rPr>
+          <w:lang w:bidi="fa-IR"/>
+        </w:rPr>
+        <w:t xml:space="preserve"> (wrap) </w:t>
+      </w:r>
+      <w:r>
+        <w:rPr>
+          <w:rtl/>
+        </w:rPr>
+        <w:t>کردن" به معنی محصور کردن یک ماژول، تابع، یا شیء درون یک لایه‌ی اضافی است تا قابلیت‌های بیشتری به آن اضافه شود یا استفاده از آن ساده‌تر گردد. این لایه می‌تواند شامل کدهایی باشد که به صورت خودکار قبل یا بعد از اجرای ماژول اصلی اجرا می‌شوند، مانند مدیریت خطا، اعتبارسنجی داده‌ها، یا اضافه کردن قابلیت‌های جدید بدون تغییر در کد اصلی</w:t>
+      </w:r>
+      <w:r>
+        <w:rPr>
+          <w:lang w:bidi="fa-IR"/>
+        </w:rPr>
+        <w:t>.</w:t>
+      </w:r>
     </w:p>
     <w:sectPr>
       <w:pgSz w:w="12240" w:h="15840"/>
@@ -689,7 +959,6 @@
   <w:style w:type="character" w:default="1" w:styleId="DefaultParagraphFont">
     <w:name w:val="Default Paragraph Font"/>
     <w:uiPriority w:val="1"/>
-    <w:semiHidden/>
     <w:unhideWhenUsed/>
   </w:style>
   <w:style w:type="table" w:default="1" w:styleId="TableNormal">

</xml_diff>